<commit_message>
Working spectrogram creator in python - no library
-Good explanation in research document
</commit_message>
<xml_diff>
--- a/Plans and Research.docx
+++ b/Plans and Research.docx
@@ -2780,15 +2780,7 @@
                   <w:sz w:val="44"/>
                   <w:szCs w:val="44"/>
                 </w:rPr>
-                <m:t>s</m:t>
-              </m:r>
-              <m:r>
-                <w:rPr>
-                  <w:rFonts w:ascii="Cambria Math" w:hAnsi="Cambria Math" w:cstheme="minorHAnsi"/>
-                  <w:sz w:val="44"/>
-                  <w:szCs w:val="44"/>
-                </w:rPr>
-                <m:t>=0</m:t>
+                <m:t>s=0</m:t>
               </m:r>
             </m:sub>
             <m:sup>
@@ -3465,10 +3457,10 @@
             <v:path o:extrusionok="f" gradientshapeok="t" o:connecttype="rect"/>
             <o:lock v:ext="edit" aspectratio="t"/>
           </v:shapetype>
-          <v:shape id="_x0000_i1029" type="#_x0000_t75" style="width:71.25pt;height:40.5pt" o:ole="">
+          <v:shape id="_x0000_i1025" type="#_x0000_t75" style="width:71.25pt;height:40.5pt" o:ole="">
             <v:imagedata r:id="rId14" o:title=""/>
           </v:shape>
-          <o:OLEObject Type="Embed" ProgID="Package" ShapeID="_x0000_i1029" DrawAspect="Content" ObjectID="_1675705978" r:id="rId15"/>
+          <o:OLEObject Type="Embed" ProgID="Package" ShapeID="_x0000_i1025" DrawAspect="Content" ObjectID="_1676110023" r:id="rId15"/>
         </w:object>
       </w:r>
     </w:p>
@@ -3767,16 +3759,7 @@
                   <w:szCs w:val="36"/>
                   <w:lang w:val="de-DE"/>
                 </w:rPr>
-                <m:t>s</m:t>
-              </m:r>
-              <m:r>
-                <w:rPr>
-                  <w:rFonts w:ascii="Cambria Math" w:hAnsi="Cambria Math" w:cstheme="minorHAnsi"/>
-                  <w:sz w:val="36"/>
-                  <w:szCs w:val="36"/>
-                  <w:lang w:val="de-DE"/>
-                </w:rPr>
-                <m:t>=0</m:t>
+                <m:t>s=0</m:t>
               </m:r>
             </m:sub>
             <m:sup>
@@ -4201,25 +4184,7 @@
                           <w:szCs w:val="36"/>
                           <w:lang w:val="de-DE"/>
                         </w:rPr>
-                        <m:t>2</m:t>
-                      </m:r>
-                      <m:r>
-                        <w:rPr>
-                          <w:rFonts w:ascii="Cambria Math" w:eastAsiaTheme="minorEastAsia" w:hAnsi="Cambria Math" w:cstheme="minorHAnsi"/>
-                          <w:sz w:val="36"/>
-                          <w:szCs w:val="36"/>
-                          <w:lang w:val="de-DE"/>
-                        </w:rPr>
-                        <m:t>π</m:t>
-                      </m:r>
-                      <m:r>
-                        <w:rPr>
-                          <w:rFonts w:ascii="Cambria Math" w:eastAsiaTheme="minorEastAsia" w:hAnsi="Cambria Math" w:cstheme="minorHAnsi"/>
-                          <w:sz w:val="36"/>
-                          <w:szCs w:val="36"/>
-                          <w:lang w:val="de-DE"/>
-                        </w:rPr>
-                        <m:t>i</m:t>
+                        <m:t>2πi</m:t>
                       </m:r>
                     </m:num>
                     <m:den>
@@ -4348,16 +4313,7 @@
               <w:szCs w:val="36"/>
               <w:lang w:val="de-DE"/>
             </w:rPr>
-            <m:t>=</m:t>
-          </m:r>
-          <m:r>
-            <w:rPr>
-              <w:rFonts w:ascii="Cambria Math" w:hAnsi="Cambria Math" w:cstheme="minorHAnsi"/>
-              <w:sz w:val="36"/>
-              <w:szCs w:val="36"/>
-              <w:lang w:val="de-DE"/>
-            </w:rPr>
-            <m:t xml:space="preserve"> </m:t>
+            <m:t xml:space="preserve">= </m:t>
           </m:r>
           <m:nary>
             <m:naryPr>
@@ -4652,16 +4608,7 @@
                   <w:szCs w:val="36"/>
                   <w:lang w:val="de-DE"/>
                 </w:rPr>
-                <m:t xml:space="preserve">= </m:t>
-              </m:r>
-              <m:r>
-                <w:rPr>
-                  <w:rFonts w:ascii="Cambria Math" w:hAnsi="Cambria Math" w:cstheme="minorHAnsi"/>
-                  <w:sz w:val="36"/>
-                  <w:szCs w:val="36"/>
-                  <w:lang w:val="de-DE"/>
-                </w:rPr>
-                <m:t>e</m:t>
+                <m:t>= e</m:t>
               </m:r>
             </m:e>
             <m:sup>
@@ -4889,25 +4836,7 @@
                           <w:szCs w:val="36"/>
                           <w:lang w:val="de-DE"/>
                         </w:rPr>
-                        <m:t>2</m:t>
-                      </m:r>
-                      <m:r>
-                        <w:rPr>
-                          <w:rFonts w:ascii="Cambria Math" w:eastAsiaTheme="minorEastAsia" w:hAnsi="Cambria Math" w:cstheme="minorHAnsi"/>
-                          <w:sz w:val="36"/>
-                          <w:szCs w:val="36"/>
-                          <w:lang w:val="de-DE"/>
-                        </w:rPr>
-                        <m:t>π</m:t>
-                      </m:r>
-                      <m:r>
-                        <w:rPr>
-                          <w:rFonts w:ascii="Cambria Math" w:eastAsiaTheme="minorEastAsia" w:hAnsi="Cambria Math" w:cstheme="minorHAnsi"/>
-                          <w:sz w:val="36"/>
-                          <w:szCs w:val="36"/>
-                          <w:lang w:val="de-DE"/>
-                        </w:rPr>
-                        <m:t>i</m:t>
+                        <m:t>2πi</m:t>
                       </m:r>
                     </m:num>
                     <m:den>
@@ -5361,10 +5290,10 @@
           <w:lang w:val="de-DE"/>
         </w:rPr>
         <w:object w:dxaOrig="1365" w:dyaOrig="811" w14:anchorId="2C563326">
-          <v:shape id="_x0000_i1030" type="#_x0000_t75" style="width:68.25pt;height:40.5pt" o:ole="">
+          <v:shape id="_x0000_i1026" type="#_x0000_t75" style="width:68.25pt;height:40.5pt" o:ole="">
             <v:imagedata r:id="rId16" o:title=""/>
           </v:shape>
-          <o:OLEObject Type="Embed" ProgID="Package" ShapeID="_x0000_i1030" DrawAspect="Content" ObjectID="_1675705979" r:id="rId17"/>
+          <o:OLEObject Type="Embed" ProgID="Package" ShapeID="_x0000_i1026" DrawAspect="Content" ObjectID="_1676110024" r:id="rId17"/>
         </w:object>
       </w:r>
     </w:p>
@@ -5403,6 +5332,488 @@
     <w:p>
       <w:pPr>
         <w:jc w:val="center"/>
+        <w:rPr>
+          <w:rFonts w:cstheme="minorHAnsi"/>
+        </w:rPr>
+      </w:pPr>
+    </w:p>
+    <w:p>
+      <w:pPr>
+        <w:jc w:val="center"/>
+        <w:rPr>
+          <w:rFonts w:cstheme="minorHAnsi"/>
+        </w:rPr>
+      </w:pPr>
+    </w:p>
+    <w:p>
+      <w:pPr>
+        <w:jc w:val="center"/>
+        <w:rPr>
+          <w:rFonts w:cstheme="minorHAnsi"/>
+        </w:rPr>
+      </w:pPr>
+    </w:p>
+    <w:p>
+      <w:pPr>
+        <w:jc w:val="center"/>
+        <w:rPr>
+          <w:rFonts w:cstheme="minorHAnsi"/>
+        </w:rPr>
+      </w:pPr>
+    </w:p>
+    <w:p>
+      <w:pPr>
+        <w:rPr>
+          <w:rFonts w:cstheme="minorHAnsi"/>
+          <w:u w:val="single"/>
+        </w:rPr>
+      </w:pPr>
+      <w:r>
+        <w:rPr>
+          <w:rFonts w:cstheme="minorHAnsi"/>
+          <w:u w:val="single"/>
+        </w:rPr>
+        <w:lastRenderedPageBreak/>
+        <w:t>Spectrogram Algorithm</w:t>
+      </w:r>
+    </w:p>
+    <w:p>
+      <w:pPr>
+        <w:pStyle w:val="ListParagraph"/>
+        <w:numPr>
+          <w:ilvl w:val="0"/>
+          <w:numId w:val="3"/>
+        </w:numPr>
+        <w:rPr>
+          <w:rFonts w:cstheme="minorHAnsi"/>
+        </w:rPr>
+      </w:pPr>
+      <w:r>
+        <w:rPr>
+          <w:rFonts w:cstheme="minorHAnsi"/>
+        </w:rPr>
+        <w:t>Load samples from an audio file.</w:t>
+      </w:r>
+    </w:p>
+    <w:p>
+      <w:pPr>
+        <w:pStyle w:val="ListParagraph"/>
+        <w:numPr>
+          <w:ilvl w:val="0"/>
+          <w:numId w:val="3"/>
+        </w:numPr>
+        <w:rPr>
+          <w:rFonts w:cstheme="minorHAnsi"/>
+        </w:rPr>
+      </w:pPr>
+      <w:r>
+        <w:rPr>
+          <w:rFonts w:cstheme="minorHAnsi"/>
+        </w:rPr>
+        <w:t>Split samples into chunks of equal sizes, sizes must be a power of 2.</w:t>
+      </w:r>
+    </w:p>
+    <w:p>
+      <w:pPr>
+        <w:pStyle w:val="ListParagraph"/>
+        <w:numPr>
+          <w:ilvl w:val="0"/>
+          <w:numId w:val="3"/>
+        </w:numPr>
+        <w:rPr>
+          <w:rFonts w:cstheme="minorHAnsi"/>
+        </w:rPr>
+      </w:pPr>
+      <w:r>
+        <w:rPr>
+          <w:rFonts w:cstheme="minorHAnsi"/>
+        </w:rPr>
+        <w:t>Apply a window function to each chunk of audio samples – Hanning window is common.</w:t>
+      </w:r>
+    </w:p>
+    <w:p>
+      <w:pPr>
+        <w:pStyle w:val="ListParagraph"/>
+        <w:numPr>
+          <w:ilvl w:val="0"/>
+          <w:numId w:val="3"/>
+        </w:numPr>
+        <w:rPr>
+          <w:rFonts w:cstheme="minorHAnsi"/>
+        </w:rPr>
+      </w:pPr>
+      <w:r>
+        <w:rPr>
+          <w:rFonts w:cstheme="minorHAnsi"/>
+        </w:rPr>
+        <w:t>Run fast Fourier transform on each chunk.</w:t>
+      </w:r>
+    </w:p>
+    <w:p>
+      <w:pPr>
+        <w:pStyle w:val="ListParagraph"/>
+        <w:numPr>
+          <w:ilvl w:val="0"/>
+          <w:numId w:val="3"/>
+        </w:numPr>
+        <w:rPr>
+          <w:rFonts w:cstheme="minorHAnsi"/>
+        </w:rPr>
+      </w:pPr>
+      <w:r>
+        <w:rPr>
+          <w:rFonts w:cstheme="minorHAnsi"/>
+        </w:rPr>
+        <w:t>Apply the log mathematical function to each value in each chunk.</w:t>
+      </w:r>
+    </w:p>
+    <w:p>
+      <w:pPr>
+        <w:pStyle w:val="ListParagraph"/>
+        <w:numPr>
+          <w:ilvl w:val="0"/>
+          <w:numId w:val="3"/>
+        </w:numPr>
+        <w:rPr>
+          <w:rFonts w:cstheme="minorHAnsi"/>
+        </w:rPr>
+      </w:pPr>
+      <w:r>
+        <w:rPr>
+          <w:rFonts w:cstheme="minorHAnsi"/>
+        </w:rPr>
+        <w:t xml:space="preserve">Downsize each chunk by taking an average per certain number of values. </w:t>
+      </w:r>
+    </w:p>
+    <w:p>
+      <w:pPr>
+        <w:pStyle w:val="ListParagraph"/>
+        <w:numPr>
+          <w:ilvl w:val="0"/>
+          <w:numId w:val="3"/>
+        </w:numPr>
+        <w:rPr>
+          <w:rFonts w:cstheme="minorHAnsi"/>
+        </w:rPr>
+      </w:pPr>
+      <w:r>
+        <w:rPr>
+          <w:rFonts w:cstheme="minorHAnsi"/>
+        </w:rPr>
+        <w:t xml:space="preserve">For each average value, apply either the function </w:t>
+      </w:r>
+      <w:r>
+        <w:rPr>
+          <w:rFonts w:cstheme="minorHAnsi"/>
+          <w:b/>
+          <w:bCs/>
+        </w:rPr>
+        <w:t>x</w:t>
+      </w:r>
+      <w:r>
+        <w:rPr>
+          <w:rFonts w:cstheme="minorHAnsi"/>
+          <w:b/>
+          <w:bCs/>
+          <w:vertAlign w:val="superscript"/>
+        </w:rPr>
+        <w:t>6</w:t>
+      </w:r>
+      <w:r>
+        <w:rPr>
+          <w:rFonts w:cstheme="minorHAnsi"/>
+          <w:b/>
+          <w:bCs/>
+        </w:rPr>
+        <w:t xml:space="preserve"> </w:t>
+      </w:r>
+      <w:r>
+        <w:rPr>
+          <w:rFonts w:cstheme="minorHAnsi"/>
+        </w:rPr>
+        <w:t xml:space="preserve">or </w:t>
+      </w:r>
+      <w:r>
+        <w:rPr>
+          <w:rFonts w:cstheme="minorHAnsi"/>
+          <w:b/>
+          <w:bCs/>
+        </w:rPr>
+        <w:t>1.5</w:t>
+      </w:r>
+      <w:r>
+        <w:rPr>
+          <w:rFonts w:cstheme="minorHAnsi"/>
+          <w:b/>
+          <w:bCs/>
+          <w:vertAlign w:val="superscript"/>
+        </w:rPr>
+        <w:t>x</w:t>
+      </w:r>
+      <w:r>
+        <w:rPr>
+          <w:rFonts w:cstheme="minorHAnsi"/>
+        </w:rPr>
+        <w:t>. The latter is most likely more efficient.</w:t>
+      </w:r>
+    </w:p>
+    <w:p>
+      <w:pPr>
+        <w:pStyle w:val="ListParagraph"/>
+        <w:numPr>
+          <w:ilvl w:val="0"/>
+          <w:numId w:val="3"/>
+        </w:numPr>
+        <w:rPr>
+          <w:rFonts w:cstheme="minorHAnsi"/>
+        </w:rPr>
+      </w:pPr>
+      <w:r>
+        <w:rPr>
+          <w:rFonts w:cstheme="minorHAnsi"/>
+        </w:rPr>
+        <w:t>Find the maximum value across all chunks and divide each value by this to create a range from 0 to 1.</w:t>
+      </w:r>
+    </w:p>
+    <w:p>
+      <w:pPr>
+        <w:pStyle w:val="ListParagraph"/>
+        <w:numPr>
+          <w:ilvl w:val="0"/>
+          <w:numId w:val="3"/>
+        </w:numPr>
+        <w:rPr>
+          <w:rFonts w:cstheme="minorHAnsi"/>
+        </w:rPr>
+      </w:pPr>
+      <w:r>
+        <w:rPr>
+          <w:rFonts w:cstheme="minorHAnsi"/>
+        </w:rPr>
+        <w:t>Multiply each value by 255 to receive a colour value and set each pixel to each value.</w:t>
+      </w:r>
+    </w:p>
+    <w:p>
+      <w:pPr>
+        <w:jc w:val="center"/>
+        <w:rPr>
+          <w:rFonts w:cstheme="minorHAnsi"/>
+        </w:rPr>
+      </w:pPr>
+      <w:r>
+        <w:rPr>
+          <w:rFonts w:cstheme="minorHAnsi"/>
+        </w:rPr>
+        <w:object w:dxaOrig="3046" w:dyaOrig="811" w14:anchorId="098B5240">
+          <v:shape id="_x0000_i1027" type="#_x0000_t75" style="width:152.25pt;height:40.5pt" o:ole="">
+            <v:imagedata r:id="rId18" o:title=""/>
+          </v:shape>
+          <o:OLEObject Type="Embed" ProgID="Package" ShapeID="_x0000_i1027" DrawAspect="Content" ObjectID="_1676110025" r:id="rId19"/>
+        </w:object>
+      </w:r>
+    </w:p>
+    <w:p>
+      <w:pPr>
+        <w:jc w:val="center"/>
+        <w:rPr>
+          <w:rFonts w:cstheme="minorHAnsi"/>
+          <w:u w:val="single"/>
+        </w:rPr>
+      </w:pPr>
+      <w:r>
+        <w:rPr>
+          <w:rFonts w:cstheme="minorHAnsi"/>
+          <w:u w:val="single"/>
+        </w:rPr>
+        <w:t>1.5</w:t>
+      </w:r>
+      <w:r>
+        <w:rPr>
+          <w:rFonts w:cstheme="minorHAnsi"/>
+          <w:u w:val="single"/>
+          <w:vertAlign w:val="superscript"/>
+        </w:rPr>
+        <w:t>x</w:t>
+      </w:r>
+      <w:r>
+        <w:rPr>
+          <w:rFonts w:cstheme="minorHAnsi"/>
+          <w:u w:val="single"/>
+        </w:rPr>
+        <w:t xml:space="preserve"> and x</w:t>
+      </w:r>
+      <w:r>
+        <w:rPr>
+          <w:rFonts w:cstheme="minorHAnsi"/>
+          <w:u w:val="single"/>
+          <w:vertAlign w:val="superscript"/>
+        </w:rPr>
+        <w:t>6</w:t>
+      </w:r>
+      <w:r>
+        <w:rPr>
+          <w:rFonts w:cstheme="minorHAnsi"/>
+          <w:u w:val="single"/>
+        </w:rPr>
+        <w:t xml:space="preserve"> respectively</w:t>
+      </w:r>
+    </w:p>
+    <w:p>
+      <w:pPr>
+        <w:jc w:val="center"/>
+        <w:rPr>
+          <w:rFonts w:cstheme="minorHAnsi"/>
+        </w:rPr>
+      </w:pPr>
+      <w:r>
+        <w:rPr>
+          <w:rFonts w:cstheme="minorHAnsi"/>
+          <w:noProof/>
+        </w:rPr>
+        <w:drawing>
+          <wp:anchor distT="0" distB="0" distL="114300" distR="114300" simplePos="0" relativeHeight="251660288" behindDoc="1" locked="0" layoutInCell="1" allowOverlap="1" wp14:anchorId="129F108B" wp14:editId="1B4143FB">
+            <wp:simplePos x="0" y="0"/>
+            <wp:positionH relativeFrom="column">
+              <wp:posOffset>3228975</wp:posOffset>
+            </wp:positionH>
+            <wp:positionV relativeFrom="paragraph">
+              <wp:posOffset>6350</wp:posOffset>
+            </wp:positionV>
+            <wp:extent cx="1524000" cy="4876800"/>
+            <wp:effectExtent l="0" t="0" r="0" b="0"/>
+            <wp:wrapTight wrapText="bothSides">
+              <wp:wrapPolygon edited="0">
+                <wp:start x="0" y="0"/>
+                <wp:lineTo x="0" y="21516"/>
+                <wp:lineTo x="21330" y="21516"/>
+                <wp:lineTo x="21330" y="0"/>
+                <wp:lineTo x="0" y="0"/>
+              </wp:wrapPolygon>
+            </wp:wrapTight>
+            <wp:docPr id="5" name="Picture 5" descr="A picture containing dark, tiled&#10;&#10;Description automatically generated"/>
+            <wp:cNvGraphicFramePr>
+              <a:graphicFrameLocks xmlns:a="http://schemas.openxmlformats.org/drawingml/2006/main" noChangeAspect="1"/>
+            </wp:cNvGraphicFramePr>
+            <a:graphic xmlns:a="http://schemas.openxmlformats.org/drawingml/2006/main">
+              <a:graphicData uri="http://schemas.openxmlformats.org/drawingml/2006/picture">
+                <pic:pic xmlns:pic="http://schemas.openxmlformats.org/drawingml/2006/picture">
+                  <pic:nvPicPr>
+                    <pic:cNvPr id="5" name="Picture 5" descr="A picture containing dark, tiled&#10;&#10;Description automatically generated"/>
+                    <pic:cNvPicPr/>
+                  </pic:nvPicPr>
+                  <pic:blipFill>
+                    <a:blip r:embed="rId20">
+                      <a:extLst>
+                        <a:ext uri="{28A0092B-C50C-407E-A947-70E740481C1C}">
+                          <a14:useLocalDpi xmlns:a14="http://schemas.microsoft.com/office/drawing/2010/main" val="0"/>
+                        </a:ext>
+                      </a:extLst>
+                    </a:blip>
+                    <a:stretch>
+                      <a:fillRect/>
+                    </a:stretch>
+                  </pic:blipFill>
+                  <pic:spPr>
+                    <a:xfrm>
+                      <a:off x="0" y="0"/>
+                      <a:ext cx="1524000" cy="4876800"/>
+                    </a:xfrm>
+                    <a:prstGeom prst="rect">
+                      <a:avLst/>
+                    </a:prstGeom>
+                  </pic:spPr>
+                </pic:pic>
+              </a:graphicData>
+            </a:graphic>
+            <wp14:sizeRelH relativeFrom="page">
+              <wp14:pctWidth>0</wp14:pctWidth>
+            </wp14:sizeRelH>
+            <wp14:sizeRelV relativeFrom="page">
+              <wp14:pctHeight>0</wp14:pctHeight>
+            </wp14:sizeRelV>
+          </wp:anchor>
+        </w:drawing>
+      </w:r>
+      <w:r>
+        <w:rPr>
+          <w:rFonts w:cstheme="minorHAnsi"/>
+          <w:noProof/>
+        </w:rPr>
+        <w:drawing>
+          <wp:anchor distT="0" distB="0" distL="114300" distR="114300" simplePos="0" relativeHeight="251661312" behindDoc="1" locked="0" layoutInCell="1" allowOverlap="1" wp14:anchorId="5013C025" wp14:editId="2B69F74E">
+            <wp:simplePos x="0" y="0"/>
+            <wp:positionH relativeFrom="column">
+              <wp:posOffset>981075</wp:posOffset>
+            </wp:positionH>
+            <wp:positionV relativeFrom="paragraph">
+              <wp:posOffset>6350</wp:posOffset>
+            </wp:positionV>
+            <wp:extent cx="1524000" cy="4876800"/>
+            <wp:effectExtent l="0" t="0" r="0" b="0"/>
+            <wp:wrapTight wrapText="bothSides">
+              <wp:wrapPolygon edited="0">
+                <wp:start x="0" y="0"/>
+                <wp:lineTo x="0" y="21516"/>
+                <wp:lineTo x="21330" y="21516"/>
+                <wp:lineTo x="21330" y="0"/>
+                <wp:lineTo x="0" y="0"/>
+              </wp:wrapPolygon>
+            </wp:wrapTight>
+            <wp:docPr id="2" name="Picture 2" descr="A picture containing text, white, tiled&#10;&#10;Description automatically generated"/>
+            <wp:cNvGraphicFramePr>
+              <a:graphicFrameLocks xmlns:a="http://schemas.openxmlformats.org/drawingml/2006/main" noChangeAspect="1"/>
+            </wp:cNvGraphicFramePr>
+            <a:graphic xmlns:a="http://schemas.openxmlformats.org/drawingml/2006/main">
+              <a:graphicData uri="http://schemas.openxmlformats.org/drawingml/2006/picture">
+                <pic:pic xmlns:pic="http://schemas.openxmlformats.org/drawingml/2006/picture">
+                  <pic:nvPicPr>
+                    <pic:cNvPr id="2" name="Picture 2" descr="A picture containing text, white, tiled&#10;&#10;Description automatically generated"/>
+                    <pic:cNvPicPr/>
+                  </pic:nvPicPr>
+                  <pic:blipFill>
+                    <a:blip r:embed="rId21">
+                      <a:extLst>
+                        <a:ext uri="{28A0092B-C50C-407E-A947-70E740481C1C}">
+                          <a14:useLocalDpi xmlns:a14="http://schemas.microsoft.com/office/drawing/2010/main" val="0"/>
+                        </a:ext>
+                      </a:extLst>
+                    </a:blip>
+                    <a:stretch>
+                      <a:fillRect/>
+                    </a:stretch>
+                  </pic:blipFill>
+                  <pic:spPr>
+                    <a:xfrm>
+                      <a:off x="0" y="0"/>
+                      <a:ext cx="1524000" cy="4876800"/>
+                    </a:xfrm>
+                    <a:prstGeom prst="rect">
+                      <a:avLst/>
+                    </a:prstGeom>
+                  </pic:spPr>
+                </pic:pic>
+              </a:graphicData>
+            </a:graphic>
+            <wp14:sizeRelH relativeFrom="page">
+              <wp14:pctWidth>0</wp14:pctWidth>
+            </wp14:sizeRelH>
+            <wp14:sizeRelV relativeFrom="page">
+              <wp14:pctHeight>0</wp14:pctHeight>
+            </wp14:sizeRelV>
+          </wp:anchor>
+        </w:drawing>
+      </w:r>
+    </w:p>
+    <w:p>
+      <w:pPr>
+        <w:jc w:val="center"/>
+        <w:rPr>
+          <w:rFonts w:cstheme="minorHAnsi"/>
+        </w:rPr>
+      </w:pPr>
+    </w:p>
+    <w:p>
+      <w:pPr>
         <w:rPr>
           <w:rFonts w:cstheme="minorHAnsi"/>
         </w:rPr>
@@ -5534,6 +5945,92 @@
     </w:lvl>
   </w:abstractNum>
   <w:abstractNum w:abstractNumId="1" w15:restartNumberingAfterBreak="0">
+    <w:nsid w:val="4E054B2A"/>
+    <w:multiLevelType w:val="hybridMultilevel"/>
+    <w:tmpl w:val="9C7EFD10"/>
+    <w:lvl w:ilvl="0" w:tplc="0809000F">
+      <w:start w:val="1"/>
+      <w:numFmt w:val="decimal"/>
+      <w:lvlText w:val="%1."/>
+      <w:lvlJc w:val="left"/>
+      <w:pPr>
+        <w:ind w:left="720" w:hanging="360"/>
+      </w:pPr>
+    </w:lvl>
+    <w:lvl w:ilvl="1" w:tplc="08090019" w:tentative="1">
+      <w:start w:val="1"/>
+      <w:numFmt w:val="lowerLetter"/>
+      <w:lvlText w:val="%2."/>
+      <w:lvlJc w:val="left"/>
+      <w:pPr>
+        <w:ind w:left="1440" w:hanging="360"/>
+      </w:pPr>
+    </w:lvl>
+    <w:lvl w:ilvl="2" w:tplc="0809001B" w:tentative="1">
+      <w:start w:val="1"/>
+      <w:numFmt w:val="lowerRoman"/>
+      <w:lvlText w:val="%3."/>
+      <w:lvlJc w:val="right"/>
+      <w:pPr>
+        <w:ind w:left="2160" w:hanging="180"/>
+      </w:pPr>
+    </w:lvl>
+    <w:lvl w:ilvl="3" w:tplc="0809000F" w:tentative="1">
+      <w:start w:val="1"/>
+      <w:numFmt w:val="decimal"/>
+      <w:lvlText w:val="%4."/>
+      <w:lvlJc w:val="left"/>
+      <w:pPr>
+        <w:ind w:left="2880" w:hanging="360"/>
+      </w:pPr>
+    </w:lvl>
+    <w:lvl w:ilvl="4" w:tplc="08090019" w:tentative="1">
+      <w:start w:val="1"/>
+      <w:numFmt w:val="lowerLetter"/>
+      <w:lvlText w:val="%5."/>
+      <w:lvlJc w:val="left"/>
+      <w:pPr>
+        <w:ind w:left="3600" w:hanging="360"/>
+      </w:pPr>
+    </w:lvl>
+    <w:lvl w:ilvl="5" w:tplc="0809001B" w:tentative="1">
+      <w:start w:val="1"/>
+      <w:numFmt w:val="lowerRoman"/>
+      <w:lvlText w:val="%6."/>
+      <w:lvlJc w:val="right"/>
+      <w:pPr>
+        <w:ind w:left="4320" w:hanging="180"/>
+      </w:pPr>
+    </w:lvl>
+    <w:lvl w:ilvl="6" w:tplc="0809000F" w:tentative="1">
+      <w:start w:val="1"/>
+      <w:numFmt w:val="decimal"/>
+      <w:lvlText w:val="%7."/>
+      <w:lvlJc w:val="left"/>
+      <w:pPr>
+        <w:ind w:left="5040" w:hanging="360"/>
+      </w:pPr>
+    </w:lvl>
+    <w:lvl w:ilvl="7" w:tplc="08090019" w:tentative="1">
+      <w:start w:val="1"/>
+      <w:numFmt w:val="lowerLetter"/>
+      <w:lvlText w:val="%8."/>
+      <w:lvlJc w:val="left"/>
+      <w:pPr>
+        <w:ind w:left="5760" w:hanging="360"/>
+      </w:pPr>
+    </w:lvl>
+    <w:lvl w:ilvl="8" w:tplc="0809001B" w:tentative="1">
+      <w:start w:val="1"/>
+      <w:numFmt w:val="lowerRoman"/>
+      <w:lvlText w:val="%9."/>
+      <w:lvlJc w:val="right"/>
+      <w:pPr>
+        <w:ind w:left="6480" w:hanging="180"/>
+      </w:pPr>
+    </w:lvl>
+  </w:abstractNum>
+  <w:abstractNum w:abstractNumId="2" w15:restartNumberingAfterBreak="0">
     <w:nsid w:val="6C793C5A"/>
     <w:multiLevelType w:val="hybridMultilevel"/>
     <w:tmpl w:val="0CE61498"/>
@@ -5647,10 +6144,13 @@
     </w:lvl>
   </w:abstractNum>
   <w:num w:numId="1">
-    <w:abstractNumId w:val="1"/>
+    <w:abstractNumId w:val="2"/>
   </w:num>
   <w:num w:numId="2">
     <w:abstractNumId w:val="0"/>
+  </w:num>
+  <w:num w:numId="3">
+    <w:abstractNumId w:val="1"/>
   </w:num>
 </w:numbering>
 </file>
@@ -6057,6 +6557,7 @@
   <w:style w:type="character" w:default="1" w:styleId="DefaultParagraphFont">
     <w:name w:val="Default Paragraph Font"/>
     <w:uiPriority w:val="1"/>
+    <w:semiHidden/>
     <w:unhideWhenUsed/>
   </w:style>
   <w:style w:type="table" w:default="1" w:styleId="TableNormal">

</xml_diff>